<commit_message>
code de nettoyage terminé
</commit_message>
<xml_diff>
--- a/Analyse/Analyse_de_conservation_des_métriques.docx
+++ b/Analyse/Analyse_de_conservation_des_métriques.docx
@@ -273,13 +273,7 @@
         <w:rPr>
           <w:lang w:val="fr-FR"/>
         </w:rPr>
-        <w:t>L</w:t>
-      </w:r>
-      <w:r>
-        <w:rPr>
-          <w:lang w:val="fr-FR"/>
-        </w:rPr>
-        <w:t>e commentaire indique la justification du choix à chaque fois</w:t>
+        <w:t>Le commentaire indique la justification du choix à chaque fois</w:t>
       </w:r>
     </w:p>
     <w:p>
@@ -1109,11 +1103,19 @@
                 <w:lang w:val="fr-FR"/>
               </w:rPr>
             </w:pPr>
-            <w:r>
-              <w:rPr>
-                <w:lang w:val="fr-FR"/>
-              </w:rPr>
-              <w:t>du sociétaire</w:t>
+            <w:proofErr w:type="gramStart"/>
+            <w:r>
+              <w:rPr>
+                <w:lang w:val="fr-FR"/>
+              </w:rPr>
+              <w:t>du</w:t>
+            </w:r>
+            <w:proofErr w:type="gramEnd"/>
+            <w:r>
+              <w:rPr>
+                <w:lang w:val="fr-FR"/>
+              </w:rPr>
+              <w:t xml:space="preserve"> sociétaire</w:t>
             </w:r>
             <w:r>
               <w:rPr>
@@ -2274,12 +2276,14 @@
               <w:jc w:val="center"/>
               <w:rPr>
                 <w:b/>
-                <w:lang w:val="fr-FR"/>
-              </w:rPr>
-            </w:pPr>
-            <w:r>
-              <w:rPr>
-                <w:b/>
+                <w:strike/>
+                <w:lang w:val="fr-FR"/>
+              </w:rPr>
+            </w:pPr>
+            <w:r>
+              <w:rPr>
+                <w:b/>
+                <w:strike/>
                 <w:lang w:val="fr-FR"/>
               </w:rPr>
               <w:t>ID</w:t>
@@ -2572,13 +2576,7 @@
               <w:rPr>
                 <w:lang w:val="fr-FR"/>
               </w:rPr>
-              <w:t>Essentiel</w:t>
-            </w:r>
-            <w:r>
-              <w:rPr>
-                <w:lang w:val="fr-FR"/>
-              </w:rPr>
-              <w:t xml:space="preserve"> et commun aux deux tables</w:t>
+              <w:t>Essentiel et commun aux deux tables</w:t>
             </w:r>
           </w:p>
         </w:tc>

</xml_diff>